<commit_message>
Tiny addition to docx file
</commit_message>
<xml_diff>
--- a/DataScience - Summary.docx
+++ b/DataScience - Summary.docx
@@ -127,13 +127,7 @@
         </w:rPr>
         <w:t>Data Science – Final Project</w:t>
       </w:r>
-    </w:p>
-    <w:p>
-      <w:pPr>
-        <w:tabs>
-          <w:tab w:val="left" w:pos="3896"/>
-        </w:tabs>
-        <w:jc w:val="center"/>
+      <w:r>
         <w:rPr>
           <w:b/>
           <w:bCs/>
@@ -141,6 +135,22 @@
           <w:szCs w:val="32"/>
           <w:u w:val="single"/>
         </w:rPr>
+        <w:t xml:space="preserve"> - Summary</w:t>
+      </w:r>
+    </w:p>
+    <w:p>
+      <w:pPr>
+        <w:tabs>
+          <w:tab w:val="left" w:pos="3896"/>
+        </w:tabs>
+        <w:jc w:val="center"/>
+        <w:rPr>
+          <w:b/>
+          <w:bCs/>
+          <w:sz w:val="32"/>
+          <w:szCs w:val="32"/>
+          <w:u w:val="single"/>
+        </w:rPr>
       </w:pPr>
     </w:p>
     <w:p>
@@ -160,6 +170,92 @@
         </w:rPr>
         <w:t>The project consisted of three steps which simulates to an extent, feature extraction, classification and clustering.</w:t>
       </w:r>
+    </w:p>
+    <w:p>
+      <w:pPr>
+        <w:tabs>
+          <w:tab w:val="left" w:pos="3896"/>
+        </w:tabs>
+        <w:rPr>
+          <w:sz w:val="24"/>
+          <w:szCs w:val="24"/>
+        </w:rPr>
+      </w:pPr>
+      <w:r>
+        <w:rPr>
+          <w:sz w:val="24"/>
+          <w:szCs w:val="24"/>
+        </w:rPr>
+        <w:t xml:space="preserve">The entire project was implemented under </w:t>
+      </w:r>
+      <w:proofErr w:type="spellStart"/>
+      <w:r>
+        <w:rPr>
+          <w:sz w:val="24"/>
+          <w:szCs w:val="24"/>
+        </w:rPr>
+        <w:t>Jetbrains</w:t>
+      </w:r>
+      <w:proofErr w:type="spellEnd"/>
+      <w:r>
+        <w:rPr>
+          <w:sz w:val="24"/>
+          <w:szCs w:val="24"/>
+        </w:rPr>
+        <w:t xml:space="preserve"> </w:t>
+      </w:r>
+      <w:proofErr w:type="spellStart"/>
+      <w:r>
+        <w:rPr>
+          <w:sz w:val="24"/>
+          <w:szCs w:val="24"/>
+        </w:rPr>
+        <w:t>Pycharm</w:t>
+      </w:r>
+      <w:proofErr w:type="spellEnd"/>
+      <w:r>
+        <w:rPr>
+          <w:sz w:val="24"/>
+          <w:szCs w:val="24"/>
+        </w:rPr>
+        <w:t xml:space="preserve"> IDE, an </w:t>
+      </w:r>
+      <w:proofErr w:type="gramStart"/>
+      <w:r>
+        <w:rPr>
+          <w:sz w:val="24"/>
+          <w:szCs w:val="24"/>
+        </w:rPr>
+        <w:t>associated .idea</w:t>
+      </w:r>
+      <w:proofErr w:type="gramEnd"/>
+      <w:r>
+        <w:rPr>
+          <w:sz w:val="24"/>
+          <w:szCs w:val="24"/>
+        </w:rPr>
+        <w:t xml:space="preserve"> folder is also drafted.</w:t>
+      </w:r>
+    </w:p>
+    <w:p>
+      <w:pPr>
+        <w:tabs>
+          <w:tab w:val="left" w:pos="3896"/>
+        </w:tabs>
+        <w:rPr>
+          <w:sz w:val="24"/>
+          <w:szCs w:val="24"/>
+        </w:rPr>
+      </w:pPr>
+      <w:r>
+        <w:rPr>
+          <w:sz w:val="24"/>
+          <w:szCs w:val="24"/>
+        </w:rPr>
+        <w:t>Each step consists of a python executable with fitting parameters described under README.md file</w:t>
+      </w:r>
+      <w:bookmarkStart w:id="0" w:name="_GoBack"/>
+      <w:bookmarkEnd w:id="0"/>
     </w:p>
     <w:p>
       <w:pPr>
@@ -658,7 +754,6 @@
           <w:sz w:val="24"/>
           <w:szCs w:val="24"/>
         </w:rPr>
-        <w:lastRenderedPageBreak/>
         <w:t>Classifcations</w:t>
       </w:r>
       <w:proofErr w:type="spellEnd"/>
@@ -1140,6 +1235,7 @@
           <w:sz w:val="24"/>
           <w:szCs w:val="24"/>
         </w:rPr>
+        <w:lastRenderedPageBreak/>
         <w:br/>
       </w:r>
       <w:r>
@@ -1192,7 +1288,6 @@
           <w:sz w:val="24"/>
           <w:szCs w:val="24"/>
         </w:rPr>
-        <w:lastRenderedPageBreak/>
         <w:t>NaiveBayes</w:t>
       </w:r>
       <w:proofErr w:type="spellEnd"/>
@@ -1562,6 +1657,7 @@
           <w:sz w:val="24"/>
           <w:szCs w:val="24"/>
         </w:rPr>
+        <w:lastRenderedPageBreak/>
         <w:br/>
       </w:r>
       <w:r>
@@ -1613,7 +1709,6 @@
           <w:sz w:val="24"/>
           <w:szCs w:val="24"/>
         </w:rPr>
-        <w:lastRenderedPageBreak/>
         <w:t>SVM</w:t>
       </w:r>
     </w:p>
@@ -2071,6 +2166,7 @@
           <w:sz w:val="24"/>
           <w:szCs w:val="24"/>
         </w:rPr>
+        <w:lastRenderedPageBreak/>
         <w:br/>
       </w:r>
       <w:r>
@@ -2118,32 +2214,7 @@
           <w:szCs w:val="24"/>
           <w:u w:val="single"/>
         </w:rPr>
-        <w:lastRenderedPageBreak/>
-        <w:t xml:space="preserve">Step </w:t>
-      </w:r>
-      <w:r>
-        <w:rPr>
-          <w:sz w:val="24"/>
-          <w:szCs w:val="24"/>
-          <w:u w:val="single"/>
-        </w:rPr>
-        <w:t>3</w:t>
-      </w:r>
-      <w:r>
-        <w:rPr>
-          <w:sz w:val="24"/>
-          <w:szCs w:val="24"/>
-          <w:u w:val="single"/>
-        </w:rPr>
-        <w:t xml:space="preserve"> – Cl</w:t>
-      </w:r>
-      <w:r>
-        <w:rPr>
-          <w:sz w:val="24"/>
-          <w:szCs w:val="24"/>
-          <w:u w:val="single"/>
-        </w:rPr>
-        <w:t>ustering</w:t>
+        <w:t>Step 3 – Clustering</w:t>
       </w:r>
       <w:r>
         <w:rPr>
@@ -2548,21 +2619,7 @@
           <w:szCs w:val="24"/>
         </w:rPr>
         <w:br/>
-        <w:t xml:space="preserve">The dendrogram describes 6 </w:t>
-      </w:r>
-      <w:r>
-        <w:rPr>
-          <w:sz w:val="24"/>
-          <w:szCs w:val="24"/>
-        </w:rPr>
-        <w:t xml:space="preserve">hierarchal </w:t>
-      </w:r>
-      <w:r>
-        <w:rPr>
-          <w:sz w:val="24"/>
-          <w:szCs w:val="24"/>
-        </w:rPr>
-        <w:t>groups (for each colour), each group is a cluster of hotels that consist of distance wise relationship.</w:t>
+        <w:t>The dendrogram describes 6 hierarchal groups (for each colour), each group is a cluster of hotels that consist of distance wise relationship.</w:t>
       </w:r>
     </w:p>
     <w:p>
@@ -2743,6 +2800,7 @@
         <w:rPr>
           <w:noProof/>
         </w:rPr>
+        <w:lastRenderedPageBreak/>
         <w:br/>
       </w:r>
       <w:r>
@@ -2758,8 +2816,6 @@
         </w:rPr>
         <w:br/>
       </w:r>
-      <w:bookmarkStart w:id="0" w:name="_GoBack"/>
-      <w:bookmarkEnd w:id="0"/>
     </w:p>
     <w:sectPr>
       <w:pgSz w:w="11906" w:h="16838"/>

</xml_diff>

<commit_message>
Added pandas implementation to step 3
</commit_message>
<xml_diff>
--- a/DataScience - Summary.docx
+++ b/DataScience - Summary.docx
@@ -254,8 +254,6 @@
         </w:rPr>
         <w:t>Each step consists of a python executable with fitting parameters described under README.md file</w:t>
       </w:r>
-      <w:bookmarkStart w:id="0" w:name="_GoBack"/>
-      <w:bookmarkEnd w:id="0"/>
     </w:p>
     <w:p>
       <w:pPr>
@@ -2234,6 +2232,16 @@
         </w:rPr>
         <w:t xml:space="preserve">using </w:t>
       </w:r>
+      <w:r>
+        <w:rPr>
+          <w:b/>
+          <w:bCs/>
+          <w:sz w:val="24"/>
+          <w:szCs w:val="24"/>
+          <w:u w:val="single"/>
+        </w:rPr>
+        <w:t xml:space="preserve">both pandas and </w:t>
+      </w:r>
       <w:proofErr w:type="spellStart"/>
       <w:r>
         <w:rPr>
@@ -2621,6 +2629,23 @@
         <w:br/>
         <w:t>The dendrogram describes 6 hierarchal groups (for each colour), each group is a cluster of hotels that consist of distance wise relationship.</w:t>
       </w:r>
+      <w:r>
+        <w:rPr>
+          <w:sz w:val="24"/>
+          <w:szCs w:val="24"/>
+        </w:rPr>
+        <w:br/>
+        <w:t xml:space="preserve">Implemented on both pandas and </w:t>
+      </w:r>
+      <w:proofErr w:type="spellStart"/>
+      <w:r>
+        <w:rPr>
+          <w:sz w:val="24"/>
+          <w:szCs w:val="24"/>
+        </w:rPr>
+        <w:t>pyspark</w:t>
+      </w:r>
+      <w:proofErr w:type="spellEnd"/>
     </w:p>
     <w:p>
       <w:pPr>
@@ -2794,12 +2819,6 @@
         <w:rPr>
           <w:noProof/>
         </w:rPr>
-        <w:br/>
-      </w:r>
-      <w:r>
-        <w:rPr>
-          <w:noProof/>
-        </w:rPr>
         <w:lastRenderedPageBreak/>
         <w:br/>
       </w:r>
@@ -2808,6 +2827,12 @@
           <w:noProof/>
         </w:rPr>
         <w:br/>
+      </w:r>
+      <w:r>
+        <w:rPr>
+          <w:noProof/>
+        </w:rPr>
+        <w:br/>
         <w:t>The dendrogram descibers two groups of hierarchal clusters. Each group is a cluster of the centers from the KMeans.</w:t>
       </w:r>
       <w:r>
@@ -2815,6 +2840,217 @@
           <w:noProof/>
         </w:rPr>
         <w:br/>
+        <w:t>Implemented on pyspark</w:t>
+      </w:r>
+    </w:p>
+    <w:p>
+      <w:pPr>
+        <w:pStyle w:val="ListParagraph"/>
+        <w:numPr>
+          <w:ilvl w:val="1"/>
+          <w:numId w:val="1"/>
+        </w:numPr>
+        <w:tabs>
+          <w:tab w:val="left" w:pos="3896"/>
+        </w:tabs>
+        <w:rPr>
+          <w:sz w:val="24"/>
+          <w:szCs w:val="24"/>
+          <w:u w:val="single"/>
+        </w:rPr>
+      </w:pPr>
+      <w:r>
+        <w:rPr>
+          <w:noProof/>
+        </w:rPr>
+        <w:drawing>
+          <wp:anchor distT="0" distB="0" distL="114300" distR="114300" simplePos="0" relativeHeight="251666432" behindDoc="1" locked="0" layoutInCell="1" allowOverlap="1" wp14:anchorId="7F532250">
+            <wp:simplePos x="0" y="0"/>
+            <wp:positionH relativeFrom="column">
+              <wp:posOffset>310661</wp:posOffset>
+            </wp:positionH>
+            <wp:positionV relativeFrom="paragraph">
+              <wp:posOffset>448750</wp:posOffset>
+            </wp:positionV>
+            <wp:extent cx="5731510" cy="2771140"/>
+            <wp:effectExtent l="0" t="0" r="2540" b="0"/>
+            <wp:wrapNone/>
+            <wp:docPr id="6" name="Picture 6"/>
+            <wp:cNvGraphicFramePr>
+              <a:graphicFrameLocks xmlns:a="http://schemas.openxmlformats.org/drawingml/2006/main" noChangeAspect="1"/>
+            </wp:cNvGraphicFramePr>
+            <a:graphic xmlns:a="http://schemas.openxmlformats.org/drawingml/2006/main">
+              <a:graphicData uri="http://schemas.openxmlformats.org/drawingml/2006/picture">
+                <pic:pic xmlns:pic="http://schemas.openxmlformats.org/drawingml/2006/picture">
+                  <pic:nvPicPr>
+                    <pic:cNvPr id="1" name=""/>
+                    <pic:cNvPicPr/>
+                  </pic:nvPicPr>
+                  <pic:blipFill>
+                    <a:blip r:embed="rId13" cstate="print">
+                      <a:extLst>
+                        <a:ext uri="{28A0092B-C50C-407E-A947-70E740481C1C}">
+                          <a14:useLocalDpi xmlns:a14="http://schemas.microsoft.com/office/drawing/2010/main" val="0"/>
+                        </a:ext>
+                      </a:extLst>
+                    </a:blip>
+                    <a:stretch>
+                      <a:fillRect/>
+                    </a:stretch>
+                  </pic:blipFill>
+                  <pic:spPr>
+                    <a:xfrm>
+                      <a:off x="0" y="0"/>
+                      <a:ext cx="5731510" cy="2771140"/>
+                    </a:xfrm>
+                    <a:prstGeom prst="rect">
+                      <a:avLst/>
+                    </a:prstGeom>
+                  </pic:spPr>
+                </pic:pic>
+              </a:graphicData>
+            </a:graphic>
+            <wp14:sizeRelH relativeFrom="page">
+              <wp14:pctWidth>0</wp14:pctWidth>
+            </wp14:sizeRelH>
+            <wp14:sizeRelV relativeFrom="page">
+              <wp14:pctHeight>0</wp14:pctHeight>
+            </wp14:sizeRelV>
+          </wp:anchor>
+        </w:drawing>
+      </w:r>
+      <w:r>
+        <w:rPr>
+          <w:noProof/>
+          <w:u w:val="single"/>
+        </w:rPr>
+        <w:t>Normal KMeans clustering</w:t>
+      </w:r>
+      <w:r>
+        <w:rPr>
+          <w:noProof/>
+        </w:rPr>
+        <w:t xml:space="preserve"> - </w:t>
+      </w:r>
+      <w:r>
+        <w:rPr>
+          <w:noProof/>
+        </w:rPr>
+        <w:t>In this method, we tried finding relationships between cluster groups, to better understand the data using BisectingKMeans for the cluster centers and then creating the linkage dendrogram.</w:t>
+      </w:r>
+      <w:r>
+        <w:rPr>
+          <w:noProof/>
+        </w:rPr>
+        <w:br/>
+        <w:t>Resulted dendrogram on K=6:</w:t>
+      </w:r>
+      <w:r>
+        <w:rPr>
+          <w:noProof/>
+        </w:rPr>
+        <w:br/>
+      </w:r>
+      <w:r>
+        <w:rPr>
+          <w:noProof/>
+        </w:rPr>
+        <w:br/>
+      </w:r>
+      <w:r>
+        <w:rPr>
+          <w:noProof/>
+        </w:rPr>
+        <w:br/>
+      </w:r>
+      <w:r>
+        <w:rPr>
+          <w:noProof/>
+        </w:rPr>
+        <w:br/>
+      </w:r>
+      <w:r>
+        <w:rPr>
+          <w:noProof/>
+        </w:rPr>
+        <w:br/>
+      </w:r>
+      <w:r>
+        <w:rPr>
+          <w:noProof/>
+        </w:rPr>
+        <w:br/>
+      </w:r>
+      <w:r>
+        <w:rPr>
+          <w:noProof/>
+        </w:rPr>
+        <w:br/>
+      </w:r>
+      <w:r>
+        <w:rPr>
+          <w:noProof/>
+        </w:rPr>
+        <w:br/>
+      </w:r>
+      <w:r>
+        <w:rPr>
+          <w:noProof/>
+        </w:rPr>
+        <w:br/>
+      </w:r>
+      <w:r>
+        <w:rPr>
+          <w:noProof/>
+        </w:rPr>
+        <w:br/>
+      </w:r>
+      <w:r>
+        <w:rPr>
+          <w:noProof/>
+        </w:rPr>
+        <w:br/>
+      </w:r>
+      <w:r>
+        <w:rPr>
+          <w:noProof/>
+        </w:rPr>
+        <w:br/>
+      </w:r>
+      <w:r>
+        <w:rPr>
+          <w:noProof/>
+        </w:rPr>
+        <w:br/>
+      </w:r>
+      <w:bookmarkStart w:id="0" w:name="_GoBack"/>
+      <w:bookmarkEnd w:id="0"/>
+      <w:r>
+        <w:rPr>
+          <w:sz w:val="24"/>
+          <w:szCs w:val="24"/>
+          <w:u w:val="single"/>
+        </w:rPr>
+        <w:br/>
+      </w:r>
+      <w:r>
+        <w:rPr>
+          <w:noProof/>
+        </w:rPr>
+        <w:t>The dendrogram descibers two groups of hierarchal clusters. Each group is a cluster of the centers from the KMeans.</w:t>
+      </w:r>
+      <w:r>
+        <w:rPr>
+          <w:noProof/>
+        </w:rPr>
+        <w:br/>
+        <w:t xml:space="preserve">Implemented on </w:t>
+      </w:r>
+      <w:r>
+        <w:rPr>
+          <w:noProof/>
+        </w:rPr>
+        <w:t>pandas</w:t>
       </w:r>
     </w:p>
     <w:sectPr>

</xml_diff>